<commit_message>
Acta de reunion #5
</commit_message>
<xml_diff>
--- a/Documentación/Actas de Reuniones/ActaNo_4.docx
+++ b/Documentación/Actas de Reuniones/ActaNo_4.docx
@@ -123,7 +123,7 @@
                 <w:rFonts w:ascii="Arial Narrow" w:hAnsi="Arial Narrow"/>
                 <w:b/>
               </w:rPr>
-              <w:t>No. 03</w:t>
+              <w:t>No. 05</w:t>
             </w:r>
           </w:p>
         </w:tc>
@@ -210,7 +210,14 @@
                 <w:rFonts w:ascii="Arial Narrow" w:hAnsi="Arial Narrow"/>
                 <w:b/>
               </w:rPr>
-              <w:t>15/07/2020</w:t>
+              <w:t>1</w:t>
+            </w:r>
+            <w:r>
+              <w:rPr>
+                <w:rFonts w:ascii="Arial Narrow" w:hAnsi="Arial Narrow"/>
+                <w:b/>
+              </w:rPr>
+              <w:t>7/07/2020</w:t>
             </w:r>
           </w:p>
         </w:tc>
@@ -289,7 +296,14 @@
                 <w:rFonts w:ascii="Arial Narrow" w:hAnsi="Arial Narrow"/>
                 <w:b/>
               </w:rPr>
-              <w:t>15:</w:t>
+              <w:t>15</w:t>
+            </w:r>
+            <w:r>
+              <w:rPr>
+                <w:rFonts w:ascii="Arial Narrow" w:hAnsi="Arial Narrow"/>
+                <w:b/>
+              </w:rPr>
+              <w:t>:</w:t>
             </w:r>
             <w:r>
               <w:rPr>
@@ -677,7 +691,21 @@
                 <w:rFonts w:ascii="Arial Narrow" w:hAnsi="Arial Narrow"/>
                 <w:b/>
               </w:rPr>
-              <w:t xml:space="preserve">Se concluyó que cada integrante del equipo debe realizar los </w:t>
+              <w:t xml:space="preserve">Se </w:t>
+            </w:r>
+            <w:r>
+              <w:rPr>
+                <w:rFonts w:ascii="Arial Narrow" w:hAnsi="Arial Narrow"/>
+                <w:b/>
+              </w:rPr>
+              <w:t>concluyó</w:t>
+            </w:r>
+            <w:r>
+              <w:rPr>
+                <w:rFonts w:ascii="Arial Narrow" w:hAnsi="Arial Narrow"/>
+                <w:b/>
+              </w:rPr>
+              <w:t xml:space="preserve"> que cada integrante del equipo debe realizar los </w:t>
             </w:r>
             <w:proofErr w:type="spellStart"/>
             <w:r>
@@ -905,7 +933,14 @@
                 <w:rFonts w:ascii="Arial Narrow" w:hAnsi="Arial Narrow"/>
                 <w:b/>
               </w:rPr>
-              <w:t>17/07/2020</w:t>
+              <w:t>1</w:t>
+            </w:r>
+            <w:r>
+              <w:rPr>
+                <w:rFonts w:ascii="Arial Narrow" w:hAnsi="Arial Narrow"/>
+                <w:b/>
+              </w:rPr>
+              <w:t>7/07/2020</w:t>
             </w:r>
           </w:p>
         </w:tc>
@@ -1753,8 +1788,6 @@
               </w:rPr>
               <w:t>Melissa Perez</w:t>
             </w:r>
-            <w:bookmarkStart w:id="0" w:name="_GoBack"/>
-            <w:bookmarkEnd w:id="0"/>
           </w:p>
         </w:tc>
         <w:tc>
@@ -1942,6 +1975,71 @@
               </w:rPr>
             </w:pPr>
           </w:p>
+          <w:p>
+            <w:pPr>
+              <w:rPr>
+                <w:rFonts w:ascii="Arial Narrow" w:hAnsi="Arial Narrow"/>
+                <w:b/>
+              </w:rPr>
+            </w:pPr>
+          </w:p>
+        </w:tc>
+      </w:tr>
+      <w:tr>
+        <w:trPr>
+          <w:trHeight w:val="367"/>
+        </w:trPr>
+        <w:tc>
+          <w:tcPr>
+            <w:tcW w:w="2967" w:type="dxa"/>
+            <w:gridSpan w:val="2"/>
+            <w:shd w:val="clear" w:color="auto" w:fill="auto"/>
+          </w:tcPr>
+          <w:p>
+            <w:pPr>
+              <w:rPr>
+                <w:rFonts w:ascii="Arial Narrow" w:hAnsi="Arial Narrow"/>
+                <w:b/>
+              </w:rPr>
+            </w:pPr>
+            <w:r>
+              <w:rPr>
+                <w:rFonts w:ascii="Arial Narrow" w:hAnsi="Arial Narrow"/>
+                <w:b/>
+              </w:rPr>
+              <w:t>JHAN CARLOS BASTIDAS MARTINEZ</w:t>
+            </w:r>
+            <w:bookmarkStart w:id="0" w:name="_GoBack"/>
+            <w:bookmarkEnd w:id="0"/>
+          </w:p>
+        </w:tc>
+        <w:tc>
+          <w:tcPr>
+            <w:tcW w:w="3296" w:type="dxa"/>
+            <w:shd w:val="clear" w:color="auto" w:fill="auto"/>
+          </w:tcPr>
+          <w:p>
+            <w:pPr>
+              <w:jc w:val="center"/>
+              <w:rPr>
+                <w:rFonts w:ascii="Arial Narrow" w:hAnsi="Arial Narrow"/>
+                <w:b/>
+              </w:rPr>
+            </w:pPr>
+            <w:r>
+              <w:rPr>
+                <w:rFonts w:ascii="Arial Narrow" w:hAnsi="Arial Narrow"/>
+                <w:b/>
+              </w:rPr>
+              <w:t>APRENDIZ</w:t>
+            </w:r>
+          </w:p>
+        </w:tc>
+        <w:tc>
+          <w:tcPr>
+            <w:tcW w:w="3379" w:type="dxa"/>
+            <w:shd w:val="clear" w:color="auto" w:fill="auto"/>
+          </w:tcPr>
           <w:p>
             <w:pPr>
               <w:rPr>

</xml_diff>